<commit_message>
spring boot user registration and authentication eddited
</commit_message>
<xml_diff>
--- a/spring boot projects and tutorials/Understanding Spring Security Architecture.docx
+++ b/spring boot projects and tutorials/Understanding Spring Security Architecture.docx
@@ -1111,8 +1111,6 @@
         </w:rPr>
         <w:t xml:space="preserve">. Depending on the implementation an appropriate AuthenicationProvider implementation is used. It is in the AuthenticationProvider Implementation authenticate method where all the actual authentication takes place. </w:t>
       </w:r>
-      <w:bookmarkStart w:id="0" w:name="_GoBack"/>
-      <w:bookmarkEnd w:id="0"/>
     </w:p>
     <w:p>
       <w:pPr>
@@ -1528,17 +1526,1004 @@
         <w:ind w:left="720"/>
         <w:jc w:val="both"/>
         <w:rPr>
+          <w:rFonts w:asciiTheme="majorHAnsi" w:eastAsia="Times New Roman" w:hAnsiTheme="majorHAnsi" w:cstheme="majorHAnsi"/>
+          <w:sz w:val="24"/>
+          <w:szCs w:val="24"/>
+        </w:rPr>
+      </w:pPr>
+      <w:r>
+        <w:rPr>
+          <w:rFonts w:asciiTheme="majorHAnsi" w:eastAsia="Times New Roman" w:hAnsiTheme="majorHAnsi" w:cstheme="majorHAnsi"/>
+          <w:sz w:val="24"/>
+          <w:szCs w:val="24"/>
+        </w:rPr>
+        <w:t xml:space="preserve">It is responsible for fetching the User Object with username and password against which the incoming User Object will be compared. </w:t>
+      </w:r>
+      <w:bookmarkStart w:id="0" w:name="_GoBack"/>
+      <w:bookmarkEnd w:id="0"/>
+    </w:p>
+    <w:p>
+      <w:pPr>
+        <w:pStyle w:val="NormalWeb"/>
+        <w:shd w:val="clear" w:color="auto" w:fill="FFFFFF"/>
+        <w:spacing w:before="0" w:beforeAutospacing="0" w:after="0" w:afterAutospacing="0"/>
+        <w:rPr>
+          <w:rFonts w:ascii="Consolas" w:hAnsi="Consolas"/>
+          <w:color w:val="000000"/>
+          <w:sz w:val="20"/>
+          <w:szCs w:val="20"/>
+        </w:rPr>
+      </w:pPr>
+      <w:r>
+        <w:rPr>
+          <w:rFonts w:ascii="Consolas" w:hAnsi="Consolas"/>
+          <w:color w:val="3F7F5F"/>
+          <w:sz w:val="20"/>
+          <w:szCs w:val="20"/>
+        </w:rPr>
+        <w:t>/*</w:t>
+      </w:r>
+    </w:p>
+    <w:p>
+      <w:pPr>
+        <w:pStyle w:val="NormalWeb"/>
+        <w:shd w:val="clear" w:color="auto" w:fill="FFFFFF"/>
+        <w:spacing w:before="0" w:beforeAutospacing="0" w:after="0" w:afterAutospacing="0"/>
+        <w:rPr>
+          <w:rFonts w:ascii="Consolas" w:hAnsi="Consolas"/>
+          <w:color w:val="000000"/>
+          <w:sz w:val="20"/>
+          <w:szCs w:val="20"/>
+        </w:rPr>
+      </w:pPr>
+      <w:r>
+        <w:rPr>
+          <w:rFonts w:ascii="Consolas" w:hAnsi="Consolas"/>
+          <w:color w:val="3F7F5F"/>
+          <w:sz w:val="20"/>
+          <w:szCs w:val="20"/>
+        </w:rPr>
+        <w:tab/>
+        <w:t xml:space="preserve">To implement authentication (login) feature, we need to create a classes of </w:t>
+      </w:r>
+    </w:p>
+    <w:p>
+      <w:pPr>
+        <w:pStyle w:val="NormalWeb"/>
+        <w:shd w:val="clear" w:color="auto" w:fill="FFFFFF"/>
+        <w:spacing w:before="0" w:beforeAutospacing="0" w:after="0" w:afterAutospacing="0"/>
+        <w:rPr>
+          <w:rFonts w:ascii="Consolas" w:hAnsi="Consolas"/>
+          <w:color w:val="000000"/>
+          <w:sz w:val="20"/>
+          <w:szCs w:val="20"/>
+        </w:rPr>
+      </w:pPr>
+      <w:r>
+        <w:rPr>
+          <w:rFonts w:ascii="Consolas" w:hAnsi="Consolas"/>
+          <w:color w:val="3F7F5F"/>
+          <w:sz w:val="20"/>
+          <w:szCs w:val="20"/>
+        </w:rPr>
+        <w:tab/>
+      </w:r>
+      <w:r>
+        <w:rPr>
+          <w:rFonts w:ascii="Consolas" w:hAnsi="Consolas"/>
+          <w:color w:val="3F7F5F"/>
+          <w:sz w:val="20"/>
+          <w:szCs w:val="20"/>
+          <w:u w:val="single"/>
+        </w:rPr>
+        <w:t>subtypes</w:t>
+      </w:r>
+      <w:r>
+        <w:rPr>
+          <w:rFonts w:ascii="Consolas" w:hAnsi="Consolas"/>
+          <w:color w:val="3F7F5F"/>
+          <w:sz w:val="20"/>
+          <w:szCs w:val="20"/>
+        </w:rPr>
+        <w:t xml:space="preserve"> of the interfaces "</w:t>
+      </w:r>
+      <w:proofErr w:type="spellStart"/>
+      <w:r>
+        <w:rPr>
+          <w:rFonts w:ascii="Consolas" w:hAnsi="Consolas"/>
+          <w:color w:val="3F7F5F"/>
+          <w:sz w:val="20"/>
+          <w:szCs w:val="20"/>
+        </w:rPr>
+        <w:t>UserDetails</w:t>
+      </w:r>
+      <w:proofErr w:type="spellEnd"/>
+      <w:r>
+        <w:rPr>
+          <w:rFonts w:ascii="Consolas" w:hAnsi="Consolas"/>
+          <w:color w:val="3F7F5F"/>
+          <w:sz w:val="20"/>
+          <w:szCs w:val="20"/>
+        </w:rPr>
+        <w:t>" and "</w:t>
+      </w:r>
+      <w:proofErr w:type="spellStart"/>
+      <w:r>
+        <w:rPr>
+          <w:rFonts w:ascii="Consolas" w:hAnsi="Consolas"/>
+          <w:color w:val="3F7F5F"/>
+          <w:sz w:val="20"/>
+          <w:szCs w:val="20"/>
+        </w:rPr>
+        <w:t>UserDetailsService</w:t>
+      </w:r>
+      <w:proofErr w:type="spellEnd"/>
+      <w:r>
+        <w:rPr>
+          <w:rFonts w:ascii="Consolas" w:hAnsi="Consolas"/>
+          <w:color w:val="3F7F5F"/>
+          <w:sz w:val="20"/>
+          <w:szCs w:val="20"/>
+        </w:rPr>
+        <w:t xml:space="preserve">" (defined by Spring Security) </w:t>
+      </w:r>
+    </w:p>
+    <w:p>
+      <w:pPr>
+        <w:pStyle w:val="NormalWeb"/>
+        <w:shd w:val="clear" w:color="auto" w:fill="FFFFFF"/>
+        <w:spacing w:before="0" w:beforeAutospacing="0" w:after="0" w:afterAutospacing="0"/>
+        <w:rPr>
+          <w:rFonts w:ascii="Consolas" w:hAnsi="Consolas"/>
+          <w:color w:val="000000"/>
+          <w:sz w:val="20"/>
+          <w:szCs w:val="20"/>
+        </w:rPr>
+      </w:pPr>
+      <w:r>
+        <w:rPr>
+          <w:rFonts w:ascii="Consolas" w:hAnsi="Consolas"/>
+          <w:color w:val="3F7F5F"/>
+          <w:sz w:val="20"/>
+          <w:szCs w:val="20"/>
+        </w:rPr>
+        <w:tab/>
+        <w:t xml:space="preserve">to represent </w:t>
+      </w:r>
+      <w:proofErr w:type="gramStart"/>
+      <w:r>
+        <w:rPr>
+          <w:rFonts w:ascii="Consolas" w:hAnsi="Consolas"/>
+          <w:color w:val="3F7F5F"/>
+          <w:sz w:val="20"/>
+          <w:szCs w:val="20"/>
+        </w:rPr>
+        <w:t>an</w:t>
+      </w:r>
+      <w:proofErr w:type="gramEnd"/>
+      <w:r>
+        <w:rPr>
+          <w:rFonts w:ascii="Consolas" w:hAnsi="Consolas"/>
+          <w:color w:val="3F7F5F"/>
+          <w:sz w:val="20"/>
+          <w:szCs w:val="20"/>
+        </w:rPr>
+        <w:t xml:space="preserve"> user authentication.</w:t>
+      </w:r>
+    </w:p>
+    <w:p>
+      <w:pPr>
+        <w:pStyle w:val="NormalWeb"/>
+        <w:shd w:val="clear" w:color="auto" w:fill="FFFFFF"/>
+        <w:spacing w:before="0" w:beforeAutospacing="0" w:after="0" w:afterAutospacing="0"/>
+        <w:rPr>
+          <w:rFonts w:ascii="Consolas" w:hAnsi="Consolas"/>
+          <w:color w:val="000000"/>
+          <w:sz w:val="20"/>
+          <w:szCs w:val="20"/>
+        </w:rPr>
+      </w:pPr>
+      <w:r>
+        <w:rPr>
+          <w:rFonts w:ascii="Consolas" w:hAnsi="Consolas"/>
+          <w:color w:val="3F7F5F"/>
+          <w:sz w:val="20"/>
+          <w:szCs w:val="20"/>
+        </w:rPr>
+        <w:tab/>
+      </w:r>
+    </w:p>
+    <w:p>
+      <w:pPr>
+        <w:pStyle w:val="NormalWeb"/>
+        <w:shd w:val="clear" w:color="auto" w:fill="FFFFFF"/>
+        <w:spacing w:before="0" w:beforeAutospacing="0" w:after="0" w:afterAutospacing="0"/>
+        <w:rPr>
+          <w:rFonts w:ascii="Consolas" w:hAnsi="Consolas"/>
+          <w:color w:val="000000"/>
+          <w:sz w:val="20"/>
+          <w:szCs w:val="20"/>
+        </w:rPr>
+      </w:pPr>
+      <w:r>
+        <w:rPr>
+          <w:rFonts w:ascii="Consolas" w:hAnsi="Consolas"/>
+          <w:color w:val="3F7F5F"/>
+          <w:sz w:val="20"/>
+          <w:szCs w:val="20"/>
+        </w:rPr>
+        <w:tab/>
+        <w:t>Spring Security will invoke methods in this class during the authentication process.</w:t>
+      </w:r>
+    </w:p>
+    <w:p>
+      <w:pPr>
+        <w:pStyle w:val="NormalWeb"/>
+        <w:shd w:val="clear" w:color="auto" w:fill="FFFFFF"/>
+        <w:spacing w:before="0" w:beforeAutospacing="0" w:after="0" w:afterAutospacing="0"/>
+        <w:rPr>
+          <w:rFonts w:ascii="Consolas" w:hAnsi="Consolas"/>
+          <w:color w:val="000000"/>
+          <w:sz w:val="20"/>
+          <w:szCs w:val="20"/>
+        </w:rPr>
+      </w:pPr>
+      <w:r>
+        <w:rPr>
+          <w:rFonts w:ascii="Consolas" w:hAnsi="Consolas"/>
+          <w:color w:val="3F7F5F"/>
+          <w:sz w:val="20"/>
+          <w:szCs w:val="20"/>
+        </w:rPr>
+        <w:tab/>
+      </w:r>
+    </w:p>
+    <w:p>
+      <w:pPr>
+        <w:pStyle w:val="NormalWeb"/>
+        <w:shd w:val="clear" w:color="auto" w:fill="FFFFFF"/>
+        <w:spacing w:before="0" w:beforeAutospacing="0" w:after="0" w:afterAutospacing="0"/>
+        <w:rPr>
+          <w:rFonts w:ascii="Consolas" w:hAnsi="Consolas"/>
+          <w:color w:val="000000"/>
+          <w:sz w:val="20"/>
+          <w:szCs w:val="20"/>
+        </w:rPr>
+      </w:pPr>
+      <w:r>
+        <w:rPr>
+          <w:rFonts w:ascii="Consolas" w:hAnsi="Consolas"/>
+          <w:color w:val="3F7F5F"/>
+          <w:sz w:val="20"/>
+          <w:szCs w:val="20"/>
+        </w:rPr>
+        <w:t>"</w:t>
+      </w:r>
+      <w:proofErr w:type="spellStart"/>
+      <w:r>
+        <w:rPr>
+          <w:rFonts w:ascii="Consolas" w:hAnsi="Consolas"/>
+          <w:color w:val="3F7F5F"/>
+          <w:sz w:val="20"/>
+          <w:szCs w:val="20"/>
+        </w:rPr>
+        <w:t>UserDetailsService</w:t>
+      </w:r>
+      <w:proofErr w:type="spellEnd"/>
+      <w:r>
+        <w:rPr>
+          <w:rFonts w:ascii="Consolas" w:hAnsi="Consolas"/>
+          <w:color w:val="3F7F5F"/>
+          <w:sz w:val="20"/>
+          <w:szCs w:val="20"/>
+        </w:rPr>
+        <w:t>" interface:</w:t>
+      </w:r>
+    </w:p>
+    <w:p>
+      <w:pPr>
+        <w:pStyle w:val="NormalWeb"/>
+        <w:shd w:val="clear" w:color="auto" w:fill="FFFFFF"/>
+        <w:spacing w:before="0" w:beforeAutospacing="0" w:after="0" w:afterAutospacing="0"/>
+        <w:rPr>
+          <w:rFonts w:ascii="Consolas" w:hAnsi="Consolas"/>
+          <w:color w:val="000000"/>
+          <w:sz w:val="20"/>
+          <w:szCs w:val="20"/>
+        </w:rPr>
+      </w:pPr>
+      <w:r>
+        <w:rPr>
+          <w:rFonts w:ascii="Consolas" w:hAnsi="Consolas"/>
+          <w:color w:val="3F7F5F"/>
+          <w:sz w:val="20"/>
+          <w:szCs w:val="20"/>
+        </w:rPr>
+        <w:t xml:space="preserve">    - Purpose: The </w:t>
+      </w:r>
+      <w:proofErr w:type="spellStart"/>
+      <w:r>
+        <w:rPr>
+          <w:rFonts w:ascii="Consolas" w:hAnsi="Consolas"/>
+          <w:color w:val="3F7F5F"/>
+          <w:sz w:val="20"/>
+          <w:szCs w:val="20"/>
+        </w:rPr>
+        <w:t>UserDetailsService</w:t>
+      </w:r>
+      <w:proofErr w:type="spellEnd"/>
+      <w:r>
+        <w:rPr>
+          <w:rFonts w:ascii="Consolas" w:hAnsi="Consolas"/>
+          <w:color w:val="3F7F5F"/>
+          <w:sz w:val="20"/>
+          <w:szCs w:val="20"/>
+        </w:rPr>
+        <w:t xml:space="preserve"> interface is responsible for retrieving user details from </w:t>
+      </w:r>
+    </w:p>
+    <w:p>
+      <w:pPr>
+        <w:pStyle w:val="NormalWeb"/>
+        <w:shd w:val="clear" w:color="auto" w:fill="FFFFFF"/>
+        <w:spacing w:before="0" w:beforeAutospacing="0" w:after="0" w:afterAutospacing="0"/>
+        <w:rPr>
+          <w:rFonts w:ascii="Consolas" w:hAnsi="Consolas"/>
+          <w:color w:val="000000"/>
+          <w:sz w:val="20"/>
+          <w:szCs w:val="20"/>
+        </w:rPr>
+      </w:pPr>
+      <w:r>
+        <w:rPr>
+          <w:rFonts w:ascii="Consolas" w:hAnsi="Consolas"/>
+          <w:color w:val="3F7F5F"/>
+          <w:sz w:val="20"/>
+          <w:szCs w:val="20"/>
+        </w:rPr>
+        <w:t xml:space="preserve">      a data store (such as a database or an in-memory data structure) based on a </w:t>
+      </w:r>
+      <w:r>
+        <w:rPr>
+          <w:rFonts w:ascii="Consolas" w:hAnsi="Consolas"/>
+          <w:color w:val="3F7F5F"/>
+          <w:sz w:val="20"/>
+          <w:szCs w:val="20"/>
+          <w:u w:val="single"/>
+        </w:rPr>
+        <w:t>username</w:t>
+      </w:r>
+      <w:r>
+        <w:rPr>
+          <w:rFonts w:ascii="Consolas" w:hAnsi="Consolas"/>
+          <w:color w:val="3F7F5F"/>
+          <w:sz w:val="20"/>
+          <w:szCs w:val="20"/>
+        </w:rPr>
+        <w:t xml:space="preserve">. </w:t>
+      </w:r>
+    </w:p>
+    <w:p>
+      <w:pPr>
+        <w:pStyle w:val="NormalWeb"/>
+        <w:shd w:val="clear" w:color="auto" w:fill="FFFFFF"/>
+        <w:spacing w:before="0" w:beforeAutospacing="0" w:after="0" w:afterAutospacing="0"/>
+        <w:rPr>
+          <w:rFonts w:ascii="Consolas" w:hAnsi="Consolas"/>
+          <w:color w:val="000000"/>
+          <w:sz w:val="20"/>
+          <w:szCs w:val="20"/>
+        </w:rPr>
+      </w:pPr>
+      <w:r>
+        <w:rPr>
+          <w:rFonts w:ascii="Consolas" w:hAnsi="Consolas"/>
+          <w:color w:val="3F7F5F"/>
+          <w:sz w:val="20"/>
+          <w:szCs w:val="20"/>
+        </w:rPr>
+        <w:t xml:space="preserve">      It is a part of the Spring Security framework and is used to load user-specific data during </w:t>
+      </w:r>
+    </w:p>
+    <w:p>
+      <w:pPr>
+        <w:pStyle w:val="NormalWeb"/>
+        <w:shd w:val="clear" w:color="auto" w:fill="FFFFFF"/>
+        <w:spacing w:before="0" w:beforeAutospacing="0" w:after="0" w:afterAutospacing="0"/>
+        <w:rPr>
+          <w:rFonts w:ascii="Consolas" w:hAnsi="Consolas"/>
+          <w:color w:val="000000"/>
+          <w:sz w:val="20"/>
+          <w:szCs w:val="20"/>
+        </w:rPr>
+      </w:pPr>
+      <w:r>
+        <w:rPr>
+          <w:rFonts w:ascii="Consolas" w:hAnsi="Consolas"/>
+          <w:color w:val="3F7F5F"/>
+          <w:sz w:val="20"/>
+          <w:szCs w:val="20"/>
+        </w:rPr>
+        <w:t xml:space="preserve">      the authentication process.</w:t>
+      </w:r>
+    </w:p>
+    <w:p>
+      <w:pPr>
+        <w:pStyle w:val="NormalWeb"/>
+        <w:shd w:val="clear" w:color="auto" w:fill="FFFFFF"/>
+        <w:spacing w:before="0" w:beforeAutospacing="0" w:after="0" w:afterAutospacing="0"/>
+        <w:rPr>
+          <w:rFonts w:ascii="Consolas" w:hAnsi="Consolas"/>
+          <w:color w:val="000000"/>
+          <w:sz w:val="20"/>
+          <w:szCs w:val="20"/>
+        </w:rPr>
+      </w:pPr>
+      <w:r>
+        <w:rPr>
+          <w:rFonts w:ascii="Consolas" w:hAnsi="Consolas"/>
+          <w:color w:val="3F7F5F"/>
+          <w:sz w:val="20"/>
+          <w:szCs w:val="20"/>
+        </w:rPr>
+        <w:t xml:space="preserve">    - Methods: The primary method in </w:t>
+      </w:r>
+      <w:proofErr w:type="spellStart"/>
+      <w:r>
+        <w:rPr>
+          <w:rFonts w:ascii="Consolas" w:hAnsi="Consolas"/>
+          <w:color w:val="3F7F5F"/>
+          <w:sz w:val="20"/>
+          <w:szCs w:val="20"/>
+        </w:rPr>
+        <w:t>UserDetailsService</w:t>
+      </w:r>
+      <w:proofErr w:type="spellEnd"/>
+      <w:r>
+        <w:rPr>
+          <w:rFonts w:ascii="Consolas" w:hAnsi="Consolas"/>
+          <w:color w:val="3F7F5F"/>
+          <w:sz w:val="20"/>
+          <w:szCs w:val="20"/>
+        </w:rPr>
+        <w:t xml:space="preserve"> is </w:t>
+      </w:r>
+      <w:proofErr w:type="spellStart"/>
+      <w:proofErr w:type="gramStart"/>
+      <w:r>
+        <w:rPr>
+          <w:rFonts w:ascii="Consolas" w:hAnsi="Consolas"/>
+          <w:color w:val="3F7F5F"/>
+          <w:sz w:val="20"/>
+          <w:szCs w:val="20"/>
+        </w:rPr>
+        <w:t>loadUserByUsername</w:t>
+      </w:r>
+      <w:proofErr w:type="spellEnd"/>
+      <w:r>
+        <w:rPr>
+          <w:rFonts w:ascii="Consolas" w:hAnsi="Consolas"/>
+          <w:color w:val="3F7F5F"/>
+          <w:sz w:val="20"/>
+          <w:szCs w:val="20"/>
+        </w:rPr>
+        <w:t>(</w:t>
+      </w:r>
+      <w:proofErr w:type="gramEnd"/>
+      <w:r>
+        <w:rPr>
+          <w:rFonts w:ascii="Consolas" w:hAnsi="Consolas"/>
+          <w:color w:val="3F7F5F"/>
+          <w:sz w:val="20"/>
+          <w:szCs w:val="20"/>
+        </w:rPr>
+        <w:t xml:space="preserve">String </w:t>
+      </w:r>
+      <w:r>
+        <w:rPr>
+          <w:rFonts w:ascii="Consolas" w:hAnsi="Consolas"/>
+          <w:color w:val="3F7F5F"/>
+          <w:sz w:val="20"/>
+          <w:szCs w:val="20"/>
+          <w:u w:val="single"/>
+        </w:rPr>
+        <w:t>username</w:t>
+      </w:r>
+      <w:r>
+        <w:rPr>
+          <w:rFonts w:ascii="Consolas" w:hAnsi="Consolas"/>
+          <w:color w:val="3F7F5F"/>
+          <w:sz w:val="20"/>
+          <w:szCs w:val="20"/>
+        </w:rPr>
+        <w:t xml:space="preserve">), </w:t>
+      </w:r>
+    </w:p>
+    <w:p>
+      <w:pPr>
+        <w:pStyle w:val="NormalWeb"/>
+        <w:shd w:val="clear" w:color="auto" w:fill="FFFFFF"/>
+        <w:spacing w:before="0" w:beforeAutospacing="0" w:after="0" w:afterAutospacing="0"/>
+        <w:rPr>
+          <w:rFonts w:ascii="Consolas" w:hAnsi="Consolas"/>
+          <w:color w:val="000000"/>
+          <w:sz w:val="20"/>
+          <w:szCs w:val="20"/>
+        </w:rPr>
+      </w:pPr>
+      <w:r>
+        <w:rPr>
+          <w:rFonts w:ascii="Consolas" w:hAnsi="Consolas"/>
+          <w:color w:val="3F7F5F"/>
+          <w:sz w:val="20"/>
+          <w:szCs w:val="20"/>
+        </w:rPr>
+        <w:lastRenderedPageBreak/>
+        <w:t xml:space="preserve">      which returns a </w:t>
+      </w:r>
+      <w:proofErr w:type="spellStart"/>
+      <w:r>
+        <w:rPr>
+          <w:rFonts w:ascii="Consolas" w:hAnsi="Consolas"/>
+          <w:color w:val="3F7F5F"/>
+          <w:sz w:val="20"/>
+          <w:szCs w:val="20"/>
+        </w:rPr>
+        <w:t>UserDetails</w:t>
+      </w:r>
+      <w:proofErr w:type="spellEnd"/>
+      <w:r>
+        <w:rPr>
+          <w:rFonts w:ascii="Consolas" w:hAnsi="Consolas"/>
+          <w:color w:val="3F7F5F"/>
+          <w:sz w:val="20"/>
+          <w:szCs w:val="20"/>
+        </w:rPr>
+        <w:t xml:space="preserve"> object containing information about the user, including the </w:t>
+      </w:r>
+    </w:p>
+    <w:p>
+      <w:pPr>
+        <w:pStyle w:val="NormalWeb"/>
+        <w:shd w:val="clear" w:color="auto" w:fill="FFFFFF"/>
+        <w:spacing w:before="0" w:beforeAutospacing="0" w:after="0" w:afterAutospacing="0"/>
+        <w:rPr>
+          <w:rFonts w:ascii="Consolas" w:hAnsi="Consolas"/>
+          <w:color w:val="000000"/>
+          <w:sz w:val="20"/>
+          <w:szCs w:val="20"/>
+        </w:rPr>
+      </w:pPr>
+      <w:r>
+        <w:rPr>
+          <w:rFonts w:ascii="Consolas" w:hAnsi="Consolas"/>
+          <w:color w:val="3F7F5F"/>
+          <w:sz w:val="20"/>
+          <w:szCs w:val="20"/>
+        </w:rPr>
+        <w:t xml:space="preserve">      user's </w:t>
+      </w:r>
+      <w:r>
+        <w:rPr>
+          <w:rFonts w:ascii="Consolas" w:hAnsi="Consolas"/>
+          <w:color w:val="3F7F5F"/>
+          <w:sz w:val="20"/>
+          <w:szCs w:val="20"/>
+          <w:u w:val="single"/>
+        </w:rPr>
+        <w:t>username</w:t>
+      </w:r>
+      <w:r>
+        <w:rPr>
+          <w:rFonts w:ascii="Consolas" w:hAnsi="Consolas"/>
+          <w:color w:val="3F7F5F"/>
+          <w:sz w:val="20"/>
+          <w:szCs w:val="20"/>
+        </w:rPr>
+        <w:t>, password, and granted authorities.</w:t>
+      </w:r>
+    </w:p>
+    <w:p>
+      <w:pPr>
+        <w:pStyle w:val="NormalWeb"/>
+        <w:shd w:val="clear" w:color="auto" w:fill="FFFFFF"/>
+        <w:spacing w:before="0" w:beforeAutospacing="0" w:after="0" w:afterAutospacing="0"/>
+        <w:rPr>
+          <w:rFonts w:ascii="Consolas" w:hAnsi="Consolas"/>
+          <w:color w:val="000000"/>
+          <w:sz w:val="20"/>
+          <w:szCs w:val="20"/>
+        </w:rPr>
+      </w:pPr>
+    </w:p>
+    <w:p>
+      <w:pPr>
+        <w:pStyle w:val="NormalWeb"/>
+        <w:shd w:val="clear" w:color="auto" w:fill="FFFFFF"/>
+        <w:spacing w:before="0" w:beforeAutospacing="0" w:after="0" w:afterAutospacing="0"/>
+        <w:rPr>
+          <w:rFonts w:ascii="Consolas" w:hAnsi="Consolas"/>
+          <w:color w:val="000000"/>
+          <w:sz w:val="20"/>
+          <w:szCs w:val="20"/>
+        </w:rPr>
+      </w:pPr>
+      <w:r>
+        <w:rPr>
+          <w:rFonts w:ascii="Consolas" w:hAnsi="Consolas"/>
+          <w:color w:val="3F7F5F"/>
+          <w:sz w:val="20"/>
+          <w:szCs w:val="20"/>
+        </w:rPr>
+        <w:t>"</w:t>
+      </w:r>
+      <w:proofErr w:type="spellStart"/>
+      <w:r>
+        <w:rPr>
+          <w:rFonts w:ascii="Consolas" w:hAnsi="Consolas"/>
+          <w:color w:val="3F7F5F"/>
+          <w:sz w:val="20"/>
+          <w:szCs w:val="20"/>
+        </w:rPr>
+        <w:t>UserDetails</w:t>
+      </w:r>
+      <w:proofErr w:type="spellEnd"/>
+      <w:r>
+        <w:rPr>
+          <w:rFonts w:ascii="Consolas" w:hAnsi="Consolas"/>
+          <w:color w:val="3F7F5F"/>
+          <w:sz w:val="20"/>
+          <w:szCs w:val="20"/>
+        </w:rPr>
+        <w:t>" interface:</w:t>
+      </w:r>
+    </w:p>
+    <w:p>
+      <w:pPr>
+        <w:pStyle w:val="NormalWeb"/>
+        <w:shd w:val="clear" w:color="auto" w:fill="FFFFFF"/>
+        <w:spacing w:before="0" w:beforeAutospacing="0" w:after="0" w:afterAutospacing="0"/>
+        <w:rPr>
+          <w:rFonts w:ascii="Consolas" w:hAnsi="Consolas"/>
+          <w:color w:val="000000"/>
+          <w:sz w:val="20"/>
+          <w:szCs w:val="20"/>
+        </w:rPr>
+      </w:pPr>
+      <w:r>
+        <w:rPr>
+          <w:rFonts w:ascii="Consolas" w:hAnsi="Consolas"/>
+          <w:color w:val="3F7F5F"/>
+          <w:sz w:val="20"/>
+          <w:szCs w:val="20"/>
+        </w:rPr>
+        <w:t xml:space="preserve">    - Purpose: The </w:t>
+      </w:r>
+      <w:proofErr w:type="spellStart"/>
+      <w:r>
+        <w:rPr>
+          <w:rFonts w:ascii="Consolas" w:hAnsi="Consolas"/>
+          <w:color w:val="3F7F5F"/>
+          <w:sz w:val="20"/>
+          <w:szCs w:val="20"/>
+        </w:rPr>
+        <w:t>UserDetails</w:t>
+      </w:r>
+      <w:proofErr w:type="spellEnd"/>
+      <w:r>
+        <w:rPr>
+          <w:rFonts w:ascii="Consolas" w:hAnsi="Consolas"/>
+          <w:color w:val="3F7F5F"/>
+          <w:sz w:val="20"/>
+          <w:szCs w:val="20"/>
+        </w:rPr>
+        <w:t xml:space="preserve"> interface represents the core user information returned by </w:t>
+      </w:r>
+    </w:p>
+    <w:p>
+      <w:pPr>
+        <w:pStyle w:val="NormalWeb"/>
+        <w:shd w:val="clear" w:color="auto" w:fill="FFFFFF"/>
+        <w:spacing w:before="0" w:beforeAutospacing="0" w:after="0" w:afterAutospacing="0"/>
+        <w:rPr>
+          <w:rFonts w:ascii="Consolas" w:hAnsi="Consolas"/>
+          <w:color w:val="000000"/>
+          <w:sz w:val="20"/>
+          <w:szCs w:val="20"/>
+        </w:rPr>
+      </w:pPr>
+      <w:r>
+        <w:rPr>
+          <w:rFonts w:ascii="Consolas" w:hAnsi="Consolas"/>
+          <w:color w:val="3F7F5F"/>
+          <w:sz w:val="20"/>
+          <w:szCs w:val="20"/>
+        </w:rPr>
+        <w:t xml:space="preserve">      the </w:t>
+      </w:r>
+      <w:proofErr w:type="spellStart"/>
+      <w:r>
+        <w:rPr>
+          <w:rFonts w:ascii="Consolas" w:hAnsi="Consolas"/>
+          <w:color w:val="3F7F5F"/>
+          <w:sz w:val="20"/>
+          <w:szCs w:val="20"/>
+        </w:rPr>
+        <w:t>UserDetailsService</w:t>
+      </w:r>
+      <w:proofErr w:type="spellEnd"/>
+      <w:r>
+        <w:rPr>
+          <w:rFonts w:ascii="Consolas" w:hAnsi="Consolas"/>
+          <w:color w:val="3F7F5F"/>
+          <w:sz w:val="20"/>
+          <w:szCs w:val="20"/>
+        </w:rPr>
+        <w:t xml:space="preserve">. It contains essential information about a user, such as the </w:t>
+      </w:r>
+    </w:p>
+    <w:p>
+      <w:pPr>
+        <w:pStyle w:val="NormalWeb"/>
+        <w:shd w:val="clear" w:color="auto" w:fill="FFFFFF"/>
+        <w:spacing w:before="0" w:beforeAutospacing="0" w:after="0" w:afterAutospacing="0"/>
+        <w:rPr>
+          <w:rFonts w:ascii="Consolas" w:hAnsi="Consolas"/>
+          <w:color w:val="000000"/>
+          <w:sz w:val="20"/>
+          <w:szCs w:val="20"/>
+        </w:rPr>
+      </w:pPr>
+      <w:r>
+        <w:rPr>
+          <w:rFonts w:ascii="Consolas" w:hAnsi="Consolas"/>
+          <w:color w:val="3F7F5F"/>
+          <w:sz w:val="20"/>
+          <w:szCs w:val="20"/>
+        </w:rPr>
+        <w:t xml:space="preserve">      </w:t>
+      </w:r>
+      <w:r>
+        <w:rPr>
+          <w:rFonts w:ascii="Consolas" w:hAnsi="Consolas"/>
+          <w:color w:val="3F7F5F"/>
+          <w:sz w:val="20"/>
+          <w:szCs w:val="20"/>
+          <w:u w:val="single"/>
+        </w:rPr>
+        <w:t>username</w:t>
+      </w:r>
+      <w:r>
+        <w:rPr>
+          <w:rFonts w:ascii="Consolas" w:hAnsi="Consolas"/>
+          <w:color w:val="3F7F5F"/>
+          <w:sz w:val="20"/>
+          <w:szCs w:val="20"/>
+        </w:rPr>
+        <w:t xml:space="preserve">, password (or a password-encoded representation), and a collection of </w:t>
+      </w:r>
+    </w:p>
+    <w:p>
+      <w:pPr>
+        <w:pStyle w:val="NormalWeb"/>
+        <w:shd w:val="clear" w:color="auto" w:fill="FFFFFF"/>
+        <w:spacing w:before="0" w:beforeAutospacing="0" w:after="0" w:afterAutospacing="0"/>
+        <w:rPr>
+          <w:rFonts w:ascii="Consolas" w:hAnsi="Consolas"/>
+          <w:color w:val="000000"/>
+          <w:sz w:val="20"/>
+          <w:szCs w:val="20"/>
+        </w:rPr>
+      </w:pPr>
+      <w:r>
+        <w:rPr>
+          <w:rFonts w:ascii="Consolas" w:hAnsi="Consolas"/>
+          <w:color w:val="3F7F5F"/>
+          <w:sz w:val="20"/>
+          <w:szCs w:val="20"/>
+        </w:rPr>
+        <w:t xml:space="preserve">      granted authorities (roles).</w:t>
+      </w:r>
+    </w:p>
+    <w:p>
+      <w:pPr>
+        <w:pStyle w:val="NormalWeb"/>
+        <w:shd w:val="clear" w:color="auto" w:fill="FFFFFF"/>
+        <w:spacing w:before="0" w:beforeAutospacing="0" w:after="0" w:afterAutospacing="0"/>
+        <w:rPr>
+          <w:rFonts w:ascii="Consolas" w:hAnsi="Consolas"/>
+          <w:color w:val="000000"/>
+          <w:sz w:val="20"/>
+          <w:szCs w:val="20"/>
+        </w:rPr>
+      </w:pPr>
+      <w:r>
+        <w:rPr>
+          <w:rFonts w:ascii="Consolas" w:hAnsi="Consolas"/>
+          <w:color w:val="3F7F5F"/>
+          <w:sz w:val="20"/>
+          <w:szCs w:val="20"/>
+        </w:rPr>
+        <w:t xml:space="preserve">    - Methods: The </w:t>
+      </w:r>
+      <w:proofErr w:type="spellStart"/>
+      <w:r>
+        <w:rPr>
+          <w:rFonts w:ascii="Consolas" w:hAnsi="Consolas"/>
+          <w:color w:val="3F7F5F"/>
+          <w:sz w:val="20"/>
+          <w:szCs w:val="20"/>
+        </w:rPr>
+        <w:t>UserDetails</w:t>
+      </w:r>
+      <w:proofErr w:type="spellEnd"/>
+      <w:r>
+        <w:rPr>
+          <w:rFonts w:ascii="Consolas" w:hAnsi="Consolas"/>
+          <w:color w:val="3F7F5F"/>
+          <w:sz w:val="20"/>
+          <w:szCs w:val="20"/>
+        </w:rPr>
+        <w:t xml:space="preserve"> interface defines several methods, including </w:t>
+      </w:r>
+      <w:proofErr w:type="spellStart"/>
+      <w:proofErr w:type="gramStart"/>
+      <w:r>
+        <w:rPr>
+          <w:rFonts w:ascii="Consolas" w:hAnsi="Consolas"/>
+          <w:color w:val="3F7F5F"/>
+          <w:sz w:val="20"/>
+          <w:szCs w:val="20"/>
+        </w:rPr>
+        <w:t>getUsername</w:t>
+      </w:r>
+      <w:proofErr w:type="spellEnd"/>
+      <w:r>
+        <w:rPr>
+          <w:rFonts w:ascii="Consolas" w:hAnsi="Consolas"/>
+          <w:color w:val="3F7F5F"/>
+          <w:sz w:val="20"/>
+          <w:szCs w:val="20"/>
+        </w:rPr>
+        <w:t>(</w:t>
+      </w:r>
+      <w:proofErr w:type="gramEnd"/>
+      <w:r>
+        <w:rPr>
+          <w:rFonts w:ascii="Consolas" w:hAnsi="Consolas"/>
+          <w:color w:val="3F7F5F"/>
+          <w:sz w:val="20"/>
+          <w:szCs w:val="20"/>
+        </w:rPr>
+        <w:t xml:space="preserve">), </w:t>
+      </w:r>
+    </w:p>
+    <w:p>
+      <w:pPr>
+        <w:pStyle w:val="NormalWeb"/>
+        <w:shd w:val="clear" w:color="auto" w:fill="FFFFFF"/>
+        <w:spacing w:before="0" w:beforeAutospacing="0" w:after="0" w:afterAutospacing="0"/>
+        <w:rPr>
+          <w:rFonts w:ascii="Consolas" w:hAnsi="Consolas"/>
+          <w:color w:val="000000"/>
+          <w:sz w:val="20"/>
+          <w:szCs w:val="20"/>
+        </w:rPr>
+      </w:pPr>
+      <w:r>
+        <w:rPr>
+          <w:rFonts w:ascii="Consolas" w:hAnsi="Consolas"/>
+          <w:color w:val="3F7F5F"/>
+          <w:sz w:val="20"/>
+          <w:szCs w:val="20"/>
+        </w:rPr>
+        <w:t xml:space="preserve">      </w:t>
+      </w:r>
+      <w:proofErr w:type="spellStart"/>
+      <w:proofErr w:type="gramStart"/>
+      <w:r>
+        <w:rPr>
+          <w:rFonts w:ascii="Consolas" w:hAnsi="Consolas"/>
+          <w:color w:val="3F7F5F"/>
+          <w:sz w:val="20"/>
+          <w:szCs w:val="20"/>
+        </w:rPr>
+        <w:t>getPassword</w:t>
+      </w:r>
+      <w:proofErr w:type="spellEnd"/>
+      <w:r>
+        <w:rPr>
+          <w:rFonts w:ascii="Consolas" w:hAnsi="Consolas"/>
+          <w:color w:val="3F7F5F"/>
+          <w:sz w:val="20"/>
+          <w:szCs w:val="20"/>
+        </w:rPr>
+        <w:t>(</w:t>
+      </w:r>
+      <w:proofErr w:type="gramEnd"/>
+      <w:r>
+        <w:rPr>
+          <w:rFonts w:ascii="Consolas" w:hAnsi="Consolas"/>
+          <w:color w:val="3F7F5F"/>
+          <w:sz w:val="20"/>
+          <w:szCs w:val="20"/>
+        </w:rPr>
+        <w:t xml:space="preserve">), </w:t>
+      </w:r>
+      <w:proofErr w:type="spellStart"/>
+      <w:r>
+        <w:rPr>
+          <w:rFonts w:ascii="Consolas" w:hAnsi="Consolas"/>
+          <w:color w:val="3F7F5F"/>
+          <w:sz w:val="20"/>
+          <w:szCs w:val="20"/>
+        </w:rPr>
+        <w:t>getAuthorities</w:t>
+      </w:r>
+      <w:proofErr w:type="spellEnd"/>
+      <w:r>
+        <w:rPr>
+          <w:rFonts w:ascii="Consolas" w:hAnsi="Consolas"/>
+          <w:color w:val="3F7F5F"/>
+          <w:sz w:val="20"/>
+          <w:szCs w:val="20"/>
+        </w:rPr>
+        <w:t>(), and others.</w:t>
+      </w:r>
+    </w:p>
+    <w:p>
+      <w:pPr>
+        <w:pStyle w:val="NormalWeb"/>
+        <w:shd w:val="clear" w:color="auto" w:fill="FFFFFF"/>
+        <w:spacing w:before="0" w:beforeAutospacing="0" w:after="0" w:afterAutospacing="0"/>
+        <w:rPr>
+          <w:rFonts w:ascii="Consolas" w:hAnsi="Consolas"/>
+          <w:color w:val="000000"/>
+          <w:sz w:val="20"/>
+          <w:szCs w:val="20"/>
+        </w:rPr>
+      </w:pPr>
+      <w:r>
+        <w:rPr>
+          <w:rFonts w:ascii="Consolas" w:hAnsi="Consolas"/>
+          <w:color w:val="3F7F5F"/>
+          <w:sz w:val="20"/>
+          <w:szCs w:val="20"/>
+        </w:rPr>
+        <w:t xml:space="preserve">      </w:t>
+      </w:r>
+    </w:p>
+    <w:p>
+      <w:pPr>
+        <w:pStyle w:val="NormalWeb"/>
+        <w:shd w:val="clear" w:color="auto" w:fill="FFFFFF"/>
+        <w:spacing w:before="0" w:beforeAutospacing="0" w:after="0" w:afterAutospacing="0"/>
+        <w:rPr>
+          <w:rFonts w:ascii="Consolas" w:hAnsi="Consolas"/>
+          <w:color w:val="000000"/>
+          <w:sz w:val="20"/>
+          <w:szCs w:val="20"/>
+        </w:rPr>
+      </w:pPr>
+      <w:r>
+        <w:rPr>
+          <w:rFonts w:ascii="Consolas" w:hAnsi="Consolas"/>
+          <w:color w:val="3F7F5F"/>
+          <w:sz w:val="20"/>
+          <w:szCs w:val="20"/>
+        </w:rPr>
+        <w:t>*/</w:t>
+      </w:r>
+    </w:p>
+    <w:p>
+      <w:pPr>
+        <w:spacing w:before="100" w:beforeAutospacing="1" w:after="100" w:afterAutospacing="1" w:line="360" w:lineRule="auto"/>
+        <w:ind w:left="720"/>
+        <w:jc w:val="both"/>
+        <w:rPr>
           <w:rFonts w:asciiTheme="majorHAnsi" w:hAnsiTheme="majorHAnsi" w:cstheme="majorHAnsi"/>
         </w:rPr>
       </w:pPr>
-      <w:r>
-        <w:rPr>
-          <w:rFonts w:asciiTheme="majorHAnsi" w:eastAsia="Times New Roman" w:hAnsiTheme="majorHAnsi" w:cstheme="majorHAnsi"/>
-          <w:sz w:val="24"/>
-          <w:szCs w:val="24"/>
-        </w:rPr>
-        <w:t xml:space="preserve">It is responsible for fetching the User Object with username and password against which the incoming User Object will be compared. </w:t>
-      </w:r>
     </w:p>
     <w:sectPr>
       <w:footerReference w:type="default" r:id="rId19"/>
@@ -1610,7 +2595,7 @@
           <w:rPr>
             <w:noProof/>
           </w:rPr>
-          <w:t>7</w:t>
+          <w:t>9</w:t>
         </w:r>
         <w:r>
           <w:rPr>
@@ -2321,6 +3306,22 @@
       <w:szCs w:val="32"/>
     </w:rPr>
   </w:style>
+  <w:style w:type="paragraph" w:styleId="NormalWeb">
+    <w:name w:val="Normal (Web)"/>
+    <w:basedOn w:val="Normal"/>
+    <w:uiPriority w:val="99"/>
+    <w:semiHidden/>
+    <w:unhideWhenUsed/>
+    <w:rsid w:val="00A64BBA"/>
+    <w:pPr>
+      <w:spacing w:before="100" w:beforeAutospacing="1" w:after="100" w:afterAutospacing="1" w:line="240" w:lineRule="auto"/>
+    </w:pPr>
+    <w:rPr>
+      <w:rFonts w:ascii="Times New Roman" w:eastAsia="Times New Roman" w:hAnsi="Times New Roman" w:cs="Times New Roman"/>
+      <w:sz w:val="24"/>
+      <w:szCs w:val="24"/>
+    </w:rPr>
+  </w:style>
 </w:styles>
 </file>
 

</xml_diff>